<commit_message>
add ny report template
</commit_message>
<xml_diff>
--- a/templates/Отчёт ЭПЭ.docx
+++ b/templates/Отчёт ЭПЭ.docx
@@ -3726,7 +3726,15 @@
           <w:b/>
           <w:bCs/>
         </w:rPr>
-        <w:t>еализация долгов</w:t>
+        <w:t xml:space="preserve">еализация </w:t>
+      </w:r>
+      <w:r>
+        <w:rPr>
+          <w:rFonts w:ascii="Times New Roman" w:eastAsia="Times New Roman" w:hAnsi="Times New Roman" w:cs="Times New Roman"/>
+          <w:b/>
+          <w:bCs/>
+        </w:rPr>
+        <w:t>имущества</w:t>
       </w:r>
     </w:p>
     <w:p>
@@ -4400,7 +4408,34 @@
           <w:color w:val="000000"/>
           <w:lang w:eastAsia="ru-RU"/>
         </w:rPr>
-        <w:t>Вероятность введения реструктуризации</w:t>
+        <w:t xml:space="preserve">Вероятность введения </w:t>
+      </w:r>
+      <w:r>
+        <w:rPr>
+          <w:rFonts w:ascii="Times New Roman" w:eastAsia="Times New Roman" w:hAnsi="Times New Roman" w:cs="Times New Roman"/>
+          <w:b/>
+          <w:color w:val="000000"/>
+          <w:lang w:eastAsia="ru-RU"/>
+        </w:rPr>
+        <w:t xml:space="preserve">процедуры </w:t>
+      </w:r>
+      <w:r>
+        <w:rPr>
+          <w:rFonts w:ascii="Times New Roman" w:eastAsia="Times New Roman" w:hAnsi="Times New Roman" w:cs="Times New Roman"/>
+          <w:b/>
+          <w:color w:val="000000"/>
+          <w:lang w:eastAsia="ru-RU"/>
+        </w:rPr>
+        <w:t>реструктуризации</w:t>
+      </w:r>
+      <w:r>
+        <w:rPr>
+          <w:rFonts w:ascii="Times New Roman" w:eastAsia="Times New Roman" w:hAnsi="Times New Roman" w:cs="Times New Roman"/>
+          <w:b/>
+          <w:color w:val="000000"/>
+          <w:lang w:eastAsia="ru-RU"/>
+        </w:rPr>
+        <w:t xml:space="preserve"> и утверждения плана реструктуризации</w:t>
       </w:r>
     </w:p>
     <w:p>
@@ -6452,18 +6487,6 @@
                 <w:lang w:eastAsia="ru-RU"/>
               </w:rPr>
             </w:pPr>
-            <w:r>
-              <w:rPr>
-                <w:rFonts w:ascii="Times New Roman" w:eastAsia="Times New Roman" w:hAnsi="Times New Roman" w:cs="Times New Roman"/>
-                <w:b/>
-                <w:bCs/>
-                <w:sz w:val="20"/>
-                <w:szCs w:val="20"/>
-                <w:highlight w:val="yellow"/>
-                <w:lang w:eastAsia="ru-RU"/>
-              </w:rPr>
-              <w:t>Да</w:t>
-            </w:r>
           </w:p>
         </w:tc>
         <w:tc>

</xml_diff>

<commit_message>
add settings to change work/test version
</commit_message>
<xml_diff>
--- a/templates/Отчёт ЭПЭ.docx
+++ b/templates/Отчёт ЭПЭ.docx
@@ -6019,16 +6019,9 @@
                 <w:rFonts w:ascii="Times New Roman" w:eastAsia="Times New Roman" w:hAnsi="Times New Roman" w:cs="Times New Roman"/>
                 <w:sz w:val="20"/>
                 <w:szCs w:val="20"/>
-              </w:rPr>
-              <w:t>1</w:t>
-            </w:r>
-            <w:r>
-              <w:rPr>
-                <w:rFonts w:ascii="Times New Roman" w:eastAsia="Times New Roman" w:hAnsi="Times New Roman" w:cs="Times New Roman"/>
-                <w:sz w:val="20"/>
-                <w:szCs w:val="20"/>
-              </w:rPr>
-              <w:t>8</w:t>
+                <w:lang w:val="en-US"/>
+              </w:rPr>
+              <w:t>20</w:t>
             </w:r>
             <w:r>
               <w:rPr>
@@ -6125,6 +6118,7 @@
                 <w:rFonts w:ascii="Times New Roman" w:eastAsia="Times New Roman" w:hAnsi="Times New Roman" w:cs="Times New Roman"/>
                 <w:sz w:val="20"/>
                 <w:szCs w:val="20"/>
+                <w:lang w:val="en-US"/>
               </w:rPr>
               <w:t>4</w:t>
             </w:r>
@@ -6133,8 +6127,9 @@
                 <w:rFonts w:ascii="Times New Roman" w:eastAsia="Times New Roman" w:hAnsi="Times New Roman" w:cs="Times New Roman"/>
                 <w:sz w:val="20"/>
                 <w:szCs w:val="20"/>
-              </w:rPr>
-              <w:t>3</w:t>
+                <w:lang w:val="en-US"/>
+              </w:rPr>
+              <w:t>5</w:t>
             </w:r>
             <w:r>
               <w:rPr>

</xml_diff>

<commit_message>
new exp fanctions (report)
</commit_message>
<xml_diff>
--- a/templates/Отчёт ЭПЭ.docx
+++ b/templates/Отчёт ЭПЭ.docx
@@ -65,13 +65,10 @@
           <w:szCs w:val="24"/>
           <w:lang w:eastAsia="ru-RU"/>
         </w:rPr>
-        <w:t>В рамках договора на оказание  услуг</w:t>
+        <w:t xml:space="preserve">В рамках договора на </w:t>
       </w:r>
-    </w:p>
-    <w:p>
-      <w:pPr>
-        <w:spacing w:after="0" w:line="240" w:lineRule="auto"/>
-        <w:jc w:val="center"/>
+      <w:proofErr w:type="gramStart"/>
+      <w:r>
         <w:rPr>
           <w:rFonts w:ascii="Times New Roman" w:eastAsia="Times New Roman" w:hAnsi="Times New Roman" w:cs="Times New Roman"/>
           <w:b/>
@@ -79,8 +76,14 @@
           <w:szCs w:val="24"/>
           <w:lang w:eastAsia="ru-RU"/>
         </w:rPr>
-      </w:pPr>
-      <w:r>
+        <w:t>оказание  услуг</w:t>
+      </w:r>
+      <w:proofErr w:type="gramEnd"/>
+    </w:p>
+    <w:p>
+      <w:pPr>
+        <w:spacing w:after="0" w:line="240" w:lineRule="auto"/>
+        <w:jc w:val="center"/>
         <w:rPr>
           <w:rFonts w:ascii="Times New Roman" w:eastAsia="Times New Roman" w:hAnsi="Times New Roman" w:cs="Times New Roman"/>
           <w:b/>
@@ -88,8 +91,7 @@
           <w:szCs w:val="24"/>
           <w:lang w:eastAsia="ru-RU"/>
         </w:rPr>
-        <w:t xml:space="preserve">№ </w:t>
-      </w:r>
+      </w:pPr>
       <w:r>
         <w:rPr>
           <w:rFonts w:ascii="Times New Roman" w:eastAsia="Times New Roman" w:hAnsi="Times New Roman" w:cs="Times New Roman"/>
@@ -98,6 +100,16 @@
           <w:szCs w:val="24"/>
           <w:lang w:eastAsia="ru-RU"/>
         </w:rPr>
+        <w:t xml:space="preserve">№ </w:t>
+      </w:r>
+      <w:r>
+        <w:rPr>
+          <w:rFonts w:ascii="Times New Roman" w:eastAsia="Times New Roman" w:hAnsi="Times New Roman" w:cs="Times New Roman"/>
+          <w:b/>
+          <w:sz w:val="24"/>
+          <w:szCs w:val="24"/>
+          <w:lang w:eastAsia="ru-RU"/>
+        </w:rPr>
         <w:t>${</w:t>
       </w:r>
       <w:r>
@@ -207,6 +219,7 @@
           <w:shd w:val="clear" w:color="auto" w:fill="FFFFFF"/>
         </w:rPr>
       </w:pPr>
+      <w:proofErr w:type="gramStart"/>
       <w:r>
         <w:rPr>
           <w:rFonts w:ascii="Times New Roman" w:hAnsi="Times New Roman" w:cs="Times New Roman"/>
@@ -225,7 +238,18 @@
           <w:szCs w:val="24"/>
           <w:shd w:val="clear" w:color="auto" w:fill="FFFFFF"/>
         </w:rPr>
-        <w:t>${</w:t>
+        <w:t>$</w:t>
+      </w:r>
+      <w:proofErr w:type="gramEnd"/>
+      <w:r>
+        <w:rPr>
+          <w:rFonts w:ascii="Times New Roman" w:hAnsi="Times New Roman" w:cs="Times New Roman"/>
+          <w:b/>
+          <w:sz w:val="24"/>
+          <w:szCs w:val="24"/>
+          <w:shd w:val="clear" w:color="auto" w:fill="FFFFFF"/>
+        </w:rPr>
+        <w:t>{</w:t>
       </w:r>
       <w:r>
         <w:rPr>
@@ -338,6 +362,7 @@
         </w:rPr>
         <w:t>NAME</w:t>
       </w:r>
+      <w:proofErr w:type="gramStart"/>
       <w:r>
         <w:rPr>
           <w:rFonts w:ascii="Times New Roman" w:hAnsi="Times New Roman"/>
@@ -350,7 +375,14 @@
         <w:rPr>
           <w:rFonts w:ascii="Times New Roman" w:hAnsi="Times New Roman" w:cs="Times New Roman"/>
         </w:rPr>
-        <w:t xml:space="preserve">(далее – Заказчик) обратился в </w:t>
+        <w:t>(</w:t>
+      </w:r>
+      <w:proofErr w:type="gramEnd"/>
+      <w:r>
+        <w:rPr>
+          <w:rFonts w:ascii="Times New Roman" w:hAnsi="Times New Roman" w:cs="Times New Roman"/>
+        </w:rPr>
+        <w:t xml:space="preserve">далее – Заказчик) обратился в </w:t>
       </w:r>
       <w:r>
         <w:rPr>
@@ -859,6 +891,7 @@
               </w:rPr>
               <w:t xml:space="preserve"> </w:t>
             </w:r>
+            <w:proofErr w:type="spellStart"/>
             <w:r>
               <w:rPr>
                 <w:rFonts w:ascii="Times New Roman" w:hAnsi="Times New Roman" w:cs="Times New Roman"/>
@@ -868,6 +901,7 @@
               </w:rPr>
               <w:t>от</w:t>
             </w:r>
+            <w:proofErr w:type="spellEnd"/>
             <w:r>
               <w:rPr>
                 <w:rFonts w:ascii="Times New Roman" w:hAnsi="Times New Roman" w:cs="Times New Roman"/>
@@ -2662,7 +2696,25 @@
           <w:b/>
           <w:bCs/>
         </w:rPr>
-        <w:t>последние 3 года(со слов Заказчик</w:t>
+        <w:t xml:space="preserve">последние 3 </w:t>
+      </w:r>
+      <w:proofErr w:type="gramStart"/>
+      <w:r>
+        <w:rPr>
+          <w:rFonts w:ascii="Times New Roman" w:hAnsi="Times New Roman" w:cs="Times New Roman"/>
+          <w:b/>
+          <w:bCs/>
+        </w:rPr>
+        <w:t>года(</w:t>
+      </w:r>
+      <w:proofErr w:type="gramEnd"/>
+      <w:r>
+        <w:rPr>
+          <w:rFonts w:ascii="Times New Roman" w:hAnsi="Times New Roman" w:cs="Times New Roman"/>
+          <w:b/>
+          <w:bCs/>
+        </w:rPr>
+        <w:t>со слов Заказчик</w:t>
       </w:r>
       <w:r>
         <w:rPr>
@@ -3724,6 +3776,7 @@
               </w:rPr>
               <w:t xml:space="preserve">Привлечение к </w:t>
             </w:r>
+            <w:proofErr w:type="spellStart"/>
             <w:r>
               <w:rPr>
                 <w:rFonts w:ascii="Times New Roman" w:hAnsi="Times New Roman" w:cs="Times New Roman"/>
@@ -3740,6 +3793,7 @@
               </w:rPr>
               <w:t>ответственности</w:t>
             </w:r>
+            <w:proofErr w:type="spellEnd"/>
           </w:p>
         </w:tc>
         <w:tc>
@@ -5419,13 +5473,29 @@
         <w:rPr>
           <w:rFonts w:ascii="Times New Roman" w:eastAsia="Times New Roman" w:hAnsi="Times New Roman" w:cs="Times New Roman"/>
         </w:rPr>
-        <w:t>При совершении недобросовестных действий Арбитражный суд</w:t>
+        <w:t xml:space="preserve">При совершении недобросовестных действий Арбитражный </w:t>
+      </w:r>
+      <w:proofErr w:type="spellStart"/>
+      <w:proofErr w:type="gramStart"/>
+      <w:r>
+        <w:rPr>
+          <w:rFonts w:ascii="Times New Roman" w:eastAsia="Times New Roman" w:hAnsi="Times New Roman" w:cs="Times New Roman"/>
+        </w:rPr>
+        <w:t>суд</w:t>
       </w:r>
       <w:r>
         <w:rPr>
           <w:rFonts w:ascii="Times New Roman" w:eastAsia="Times New Roman" w:hAnsi="Times New Roman" w:cs="Times New Roman"/>
         </w:rPr>
-        <w:t>,руководствуясь статьей 10 Гражданского кодекса Российской Федерации</w:t>
+        <w:t>,руководствуясь</w:t>
+      </w:r>
+      <w:proofErr w:type="spellEnd"/>
+      <w:proofErr w:type="gramEnd"/>
+      <w:r>
+        <w:rPr>
+          <w:rFonts w:ascii="Times New Roman" w:eastAsia="Times New Roman" w:hAnsi="Times New Roman" w:cs="Times New Roman"/>
+        </w:rPr>
+        <w:t xml:space="preserve"> статьей 10 Гражданского кодекса Российской Федерации</w:t>
       </w:r>
       <w:r>
         <w:rPr>
@@ -6815,6 +6885,14 @@
         <w:tblStyle w:val="af"/>
         <w:tblW w:w="9659" w:type="dxa"/>
         <w:tblInd w:w="514" w:type="dxa"/>
+        <w:tblBorders>
+          <w:top w:val="none" w:sz="0" w:space="0" w:color="auto"/>
+          <w:left w:val="none" w:sz="0" w:space="0" w:color="auto"/>
+          <w:bottom w:val="none" w:sz="0" w:space="0" w:color="auto"/>
+          <w:right w:val="none" w:sz="0" w:space="0" w:color="auto"/>
+          <w:insideH w:val="none" w:sz="0" w:space="0" w:color="auto"/>
+          <w:insideV w:val="none" w:sz="0" w:space="0" w:color="auto"/>
+        </w:tblBorders>
         <w:tblLook w:val="04A0" w:firstRow="1" w:lastRow="0" w:firstColumn="1" w:lastColumn="0" w:noHBand="0" w:noVBand="1"/>
       </w:tblPr>
       <w:tblGrid>
@@ -6824,11 +6902,6 @@
         <w:tc>
           <w:tcPr>
             <w:tcW w:w="9659" w:type="dxa"/>
-            <w:tcBorders>
-              <w:top w:val="single" w:sz="4" w:space="0" w:color="auto"/>
-              <w:left w:val="single" w:sz="4" w:space="0" w:color="auto"/>
-              <w:bottom w:val="single" w:sz="4" w:space="0" w:color="auto"/>
-            </w:tcBorders>
             <w:shd w:val="clear" w:color="auto" w:fill="auto"/>
           </w:tcPr>
           <w:p>
@@ -6866,11 +6939,6 @@
         <w:tc>
           <w:tcPr>
             <w:tcW w:w="9659" w:type="dxa"/>
-            <w:tcBorders>
-              <w:top w:val="single" w:sz="4" w:space="0" w:color="auto"/>
-              <w:left w:val="single" w:sz="4" w:space="0" w:color="auto"/>
-              <w:bottom w:val="single" w:sz="4" w:space="0" w:color="auto"/>
-            </w:tcBorders>
             <w:shd w:val="clear" w:color="auto" w:fill="auto"/>
           </w:tcPr>
           <w:p>
@@ -6910,8 +6978,6 @@
               </w:rPr>
               <w:t>RECOMEND</w:t>
             </w:r>
-            <w:bookmarkStart w:id="2" w:name="_GoBack"/>
-            <w:bookmarkEnd w:id="2"/>
             <w:r>
               <w:rPr>
                 <w:rFonts w:ascii="Times New Roman" w:eastAsia="Times New Roman" w:hAnsi="Times New Roman" w:cs="Times New Roman"/>
@@ -6933,32 +6999,22 @@
         <w:ind w:left="0" w:firstLine="709"/>
         <w:rPr>
           <w:rFonts w:ascii="Times New Roman" w:hAnsi="Times New Roman" w:cs="Times New Roman"/>
-          <w:b/>
           <w:bCs/>
           <w:color w:val="000000"/>
           <w:shd w:val="clear" w:color="auto" w:fill="FFFFFF"/>
-        </w:rPr>
-      </w:pPr>
-    </w:p>
-    <w:p>
-      <w:pPr>
-        <w:pStyle w:val="af4"/>
-        <w:spacing w:after="0" w:line="240" w:lineRule="auto"/>
-        <w:ind w:left="0" w:firstLine="709"/>
+          <w:lang w:val="en-US"/>
+        </w:rPr>
+      </w:pPr>
+      <w:r>
         <w:rPr>
           <w:rFonts w:ascii="Times New Roman" w:hAnsi="Times New Roman" w:cs="Times New Roman"/>
-          <w:b/>
           <w:bCs/>
           <w:color w:val="000000"/>
           <w:shd w:val="clear" w:color="auto" w:fill="FFFFFF"/>
         </w:rPr>
-      </w:pPr>
-    </w:p>
-    <w:p>
-      <w:pPr>
-        <w:pStyle w:val="af4"/>
-        <w:spacing w:after="0" w:line="240" w:lineRule="auto"/>
-        <w:ind w:left="0" w:firstLine="709"/>
+        <w:t>${</w:t>
+      </w:r>
+      <w:r>
         <w:rPr>
           <w:rFonts w:ascii="Times New Roman" w:hAnsi="Times New Roman" w:cs="Times New Roman"/>
           <w:bCs/>
@@ -6966,7 +7022,8 @@
           <w:shd w:val="clear" w:color="auto" w:fill="FFFFFF"/>
           <w:lang w:val="en-US"/>
         </w:rPr>
-      </w:pPr>
+        <w:t>WHATTODO</w:t>
+      </w:r>
       <w:r>
         <w:rPr>
           <w:rFonts w:ascii="Times New Roman" w:hAnsi="Times New Roman" w:cs="Times New Roman"/>
@@ -6974,25 +7031,6 @@
           <w:color w:val="000000"/>
           <w:shd w:val="clear" w:color="auto" w:fill="FFFFFF"/>
         </w:rPr>
-        <w:t>${</w:t>
-      </w:r>
-      <w:r>
-        <w:rPr>
-          <w:rFonts w:ascii="Times New Roman" w:hAnsi="Times New Roman" w:cs="Times New Roman"/>
-          <w:bCs/>
-          <w:color w:val="000000"/>
-          <w:shd w:val="clear" w:color="auto" w:fill="FFFFFF"/>
-          <w:lang w:val="en-US"/>
-        </w:rPr>
-        <w:t>WHATTODO</w:t>
-      </w:r>
-      <w:r>
-        <w:rPr>
-          <w:rFonts w:ascii="Times New Roman" w:hAnsi="Times New Roman" w:cs="Times New Roman"/>
-          <w:bCs/>
-          <w:color w:val="000000"/>
-          <w:shd w:val="clear" w:color="auto" w:fill="FFFFFF"/>
-        </w:rPr>
         <w:t>}</w:t>
       </w:r>
     </w:p>
@@ -7006,6 +7044,19 @@
           <w:lang w:eastAsia="ru-RU"/>
         </w:rPr>
       </w:pPr>
+      <w:bookmarkStart w:id="2" w:name="_GoBack"/>
+      <w:bookmarkEnd w:id="2"/>
+    </w:p>
+    <w:p>
+      <w:pPr>
+        <w:spacing w:after="0" w:line="240" w:lineRule="auto"/>
+        <w:ind w:firstLine="709"/>
+        <w:jc w:val="both"/>
+        <w:rPr>
+          <w:rFonts w:ascii="Times New Roman" w:eastAsia="Times New Roman" w:hAnsi="Times New Roman" w:cs="Times New Roman"/>
+          <w:lang w:eastAsia="ru-RU"/>
+        </w:rPr>
+      </w:pPr>
     </w:p>
     <w:p>
       <w:pPr>
@@ -7234,8 +7285,25 @@
           <w:i/>
           <w:lang w:eastAsia="ru-RU"/>
         </w:rPr>
-        <w:lastRenderedPageBreak/>
-        <w:t>Обо всех рисках предупрежден (а), они мне разъяснены и понятны:__</w:t>
+        <w:t xml:space="preserve">Обо всех рисках предупрежден (а), они мне разъяснены и </w:t>
+      </w:r>
+      <w:proofErr w:type="gramStart"/>
+      <w:r>
+        <w:rPr>
+          <w:rFonts w:ascii="Times New Roman" w:eastAsia="Times New Roman" w:hAnsi="Times New Roman" w:cs="Times New Roman"/>
+          <w:i/>
+          <w:lang w:eastAsia="ru-RU"/>
+        </w:rPr>
+        <w:t>понятны:_</w:t>
+      </w:r>
+      <w:proofErr w:type="gramEnd"/>
+      <w:r>
+        <w:rPr>
+          <w:rFonts w:ascii="Times New Roman" w:eastAsia="Times New Roman" w:hAnsi="Times New Roman" w:cs="Times New Roman"/>
+          <w:i/>
+          <w:lang w:eastAsia="ru-RU"/>
+        </w:rPr>
+        <w:t>_</w:t>
       </w:r>
       <w:r>
         <w:rPr>
@@ -24175,7 +24243,7 @@
 </file>
 
 <file path=customXml/itemProps1.xml><?xml version="1.0" encoding="utf-8"?>
-<ds:datastoreItem xmlns:ds="http://schemas.openxmlformats.org/officeDocument/2006/customXml" ds:itemID="{83C518AD-9D08-4090-B2B8-982B15F700FF}">
+<ds:datastoreItem xmlns:ds="http://schemas.openxmlformats.org/officeDocument/2006/customXml" ds:itemID="{28939A4C-484F-4174-9F45-C266146BE324}">
   <ds:schemaRefs>
     <ds:schemaRef ds:uri="http://schemas.openxmlformats.org/officeDocument/2006/bibliography"/>
   </ds:schemaRefs>

</xml_diff>